<commit_message>
working on Ms Word
</commit_message>
<xml_diff>
--- a/public/hello World.docx
+++ b/public/hello World.docx
@@ -55,18 +55,18 @@
         <w:rPr>
           <w:rStyle w:val="f1Style"/>
         </w:rPr>
-        <w:t xml:space="preserve">MCB,</w:t>
-      </w:r>
-    </w:p>
-    <w:p>
-      <w:pPr>
-        <w:pStyle w:val="p1Style"/>
-      </w:pPr>
-      <w:r>
-        <w:rPr>
-          <w:rStyle w:val="f1Style"/>
-        </w:rPr>
-        <w:t xml:space="preserve">Burnsroad.</w:t>
+        <w:t xml:space="preserve">MCB BANK,</w:t>
+      </w:r>
+    </w:p>
+    <w:p>
+      <w:pPr>
+        <w:pStyle w:val="p1Style"/>
+      </w:pPr>
+      <w:r>
+        <w:rPr>
+          <w:rStyle w:val="f1Style"/>
+        </w:rPr>
+        <w:t xml:space="preserve">Clifton.</w:t>
       </w:r>
     </w:p>
     <w:p>
@@ -126,7 +126,7 @@
         <w:rPr>
           <w:rStyle w:val="f2Style"/>
         </w:rPr>
-        <w:t xml:space="preserve">May 31, 2021</w:t>
+        <w:t xml:space="preserve">June 30, 2021</w:t>
       </w:r>
       <w:r>
         <w:rPr>
@@ -138,7 +138,7 @@
         <w:rPr>
           <w:rStyle w:val="f2Style"/>
         </w:rPr>
-        <w:t xml:space="preserve">June 18, 2021</w:t>
+        <w:t xml:space="preserve">July 1, 2020</w:t>
       </w:r>
     </w:p>
     <w:p>
@@ -286,18 +286,18 @@
         <w:rPr>
           <w:rStyle w:val="f1Style"/>
         </w:rPr>
-        <w:t xml:space="preserve">MCB,</w:t>
-      </w:r>
-    </w:p>
-    <w:p>
-      <w:pPr>
-        <w:pStyle w:val="p1Style"/>
-      </w:pPr>
-      <w:r>
-        <w:rPr>
-          <w:rStyle w:val="f1Style"/>
-        </w:rPr>
-        <w:t xml:space="preserve">Burnsroad.</w:t>
+        <w:t xml:space="preserve">MCB BANK,</w:t>
+      </w:r>
+    </w:p>
+    <w:p>
+      <w:pPr>
+        <w:pStyle w:val="p1Style"/>
+      </w:pPr>
+      <w:r>
+        <w:rPr>
+          <w:rStyle w:val="f1Style"/>
+        </w:rPr>
+        <w:t xml:space="preserve">Clifton.</w:t>
       </w:r>
     </w:p>
     <w:p>
@@ -357,7 +357,7 @@
         <w:rPr>
           <w:rStyle w:val="f2Style"/>
         </w:rPr>
-        <w:t xml:space="preserve">May 31, 2021</w:t>
+        <w:t xml:space="preserve">June 30, 2021</w:t>
       </w:r>
       <w:r>
         <w:rPr>
@@ -369,7 +369,7 @@
         <w:rPr>
           <w:rStyle w:val="f2Style"/>
         </w:rPr>
-        <w:t xml:space="preserve">June 18, 2021</w:t>
+        <w:t xml:space="preserve">July 1, 2020</w:t>
       </w:r>
     </w:p>
     <w:p>
@@ -517,18 +517,18 @@
         <w:rPr>
           <w:rStyle w:val="f1Style"/>
         </w:rPr>
-        <w:t xml:space="preserve">MCB,</w:t>
-      </w:r>
-    </w:p>
-    <w:p>
-      <w:pPr>
-        <w:pStyle w:val="p1Style"/>
-      </w:pPr>
-      <w:r>
-        <w:rPr>
-          <w:rStyle w:val="f1Style"/>
-        </w:rPr>
-        <w:t xml:space="preserve">Burnsroad.</w:t>
+        <w:t xml:space="preserve">MCB BANK,</w:t>
+      </w:r>
+    </w:p>
+    <w:p>
+      <w:pPr>
+        <w:pStyle w:val="p1Style"/>
+      </w:pPr>
+      <w:r>
+        <w:rPr>
+          <w:rStyle w:val="f1Style"/>
+        </w:rPr>
+        <w:t xml:space="preserve">Clifton.</w:t>
       </w:r>
     </w:p>
     <w:p>
@@ -588,7 +588,7 @@
         <w:rPr>
           <w:rStyle w:val="f2Style"/>
         </w:rPr>
-        <w:t xml:space="preserve">May 31, 2021</w:t>
+        <w:t xml:space="preserve">June 30, 2021</w:t>
       </w:r>
       <w:r>
         <w:rPr>
@@ -600,7 +600,238 @@
         <w:rPr>
           <w:rStyle w:val="f2Style"/>
         </w:rPr>
-        <w:t xml:space="preserve">June 18, 2021</w:t>
+        <w:t xml:space="preserve">July 1, 2020</w:t>
+      </w:r>
+    </w:p>
+    <w:p>
+      <w:pPr/>
+    </w:p>
+    <w:p>
+      <w:pPr/>
+      <w:r>
+        <w:rPr>
+          <w:rStyle w:val="f1Style"/>
+        </w:rPr>
+        <w:t xml:space="preserve">Please state against each item any factors which may limit the completeness of your reply; if there is nothing to report, state ‘NONE’.</w:t>
+      </w:r>
+    </w:p>
+    <w:p>
+      <w:pPr/>
+    </w:p>
+    <w:p>
+      <w:pPr/>
+      <w:r>
+        <w:rPr>
+          <w:rStyle w:val="f1Style"/>
+        </w:rPr>
+        <w:t xml:space="preserve">It is understood that any replies given are in strict confidence, for the purposes of audit.</w:t>
+      </w:r>
+    </w:p>
+    <w:p>
+      <w:pPr/>
+    </w:p>
+    <w:p>
+      <w:pPr/>
+      <w:r>
+        <w:rPr>
+          <w:rStyle w:val="f1Style"/>
+        </w:rPr>
+        <w:t xml:space="preserve">Yours truly,</w:t>
+      </w:r>
+    </w:p>
+    <w:p>
+      <w:pPr>
+        <w:pStyle w:val="p3Style"/>
+      </w:pPr>
+      <w:r>
+        <w:rPr>
+          <w:rStyle w:val="f2Style"/>
+        </w:rPr>
+        <w:t xml:space="preserve">Disclosure  Authorized</w:t>
+      </w:r>
+    </w:p>
+    <w:p>
+      <w:pPr>
+        <w:pStyle w:val="p3Style"/>
+      </w:pPr>
+      <w:r>
+        <w:rPr>
+          <w:rStyle w:val="f2Style"/>
+        </w:rPr>
+        <w:t xml:space="preserve">For  and  on  behalf  of</w:t>
+      </w:r>
+    </w:p>
+    <w:p>
+      <w:pPr/>
+    </w:p>
+    <w:p/>
+    <w:p>
+      <w:pPr/>
+      <w:r>
+        <w:rPr>
+          <w:rStyle w:val="f2Style"/>
+        </w:rPr>
+        <w:t xml:space="preserve">Chartered Accountants                                                                                  ___________________</w:t>
+      </w:r>
+    </w:p>
+    <w:p>
+      <w:pPr/>
+    </w:p>
+    <w:p>
+      <w:pPr/>
+      <w:r>
+        <w:rPr>
+          <w:rStyle w:val="f1Style"/>
+        </w:rPr>
+        <w:t xml:space="preserve">Enclosures:</w:t>
+      </w:r>
+    </w:p>
+    <w:p>
+      <w:pPr>
+        <w:sectPr>
+          <w:pgSz w:orient="portrait" w:w="11905.511811023622" w:h="16837.79527559055"/>
+          <w:pgMar w:top="1440" w:right="1440" w:bottom="1440" w:left="1440" w:header="720" w:footer="720" w:gutter="0"/>
+          <w:cols w:num="1" w:space="720"/>
+        </w:sectPr>
+      </w:pPr>
+    </w:p>
+    <w:p>
+      <w:pPr/>
+    </w:p>
+    <w:p/>
+    <w:p/>
+    <w:p>
+      <w:pPr>
+        <w:pStyle w:val="p1Style"/>
+      </w:pPr>
+      <w:r>
+        <w:rPr>
+          <w:rStyle w:val="f2Style"/>
+        </w:rPr>
+        <w:t xml:space="preserve">MZ-BCONF/O/2021/4</w:t>
+      </w:r>
+    </w:p>
+    <w:p>
+      <w:pPr/>
+    </w:p>
+    <w:p/>
+    <w:p>
+      <w:pPr>
+        <w:pStyle w:val="p1Style"/>
+      </w:pPr>
+      <w:r>
+        <w:rPr>
+          <w:rStyle w:val="f2Style"/>
+        </w:rPr>
+        <w:t xml:space="preserve">July 5, 2021</w:t>
+      </w:r>
+    </w:p>
+    <w:p>
+      <w:pPr/>
+    </w:p>
+    <w:p>
+      <w:pPr>
+        <w:pStyle w:val="p1Style"/>
+      </w:pPr>
+      <w:r>
+        <w:rPr>
+          <w:rStyle w:val="f1Style"/>
+        </w:rPr>
+        <w:t xml:space="preserve">The Manager,</w:t>
+      </w:r>
+    </w:p>
+    <w:p>
+      <w:pPr>
+        <w:pStyle w:val="p1Style"/>
+      </w:pPr>
+      <w:r>
+        <w:rPr>
+          <w:rStyle w:val="f1Style"/>
+        </w:rPr>
+        <w:t xml:space="preserve">MCB BANK,</w:t>
+      </w:r>
+    </w:p>
+    <w:p>
+      <w:pPr>
+        <w:pStyle w:val="p1Style"/>
+      </w:pPr>
+      <w:r>
+        <w:rPr>
+          <w:rStyle w:val="f1Style"/>
+        </w:rPr>
+        <w:t xml:space="preserve">Clifton.</w:t>
+      </w:r>
+    </w:p>
+    <w:p>
+      <w:pPr/>
+    </w:p>
+    <w:p>
+      <w:pPr>
+        <w:pStyle w:val="p2Style"/>
+      </w:pPr>
+      <w:r>
+        <w:rPr>
+          <w:rStyle w:val="f1Style"/>
+        </w:rPr>
+        <w:t xml:space="preserve">Dear Sir,</w:t>
+      </w:r>
+    </w:p>
+    <w:p>
+      <w:pPr/>
+    </w:p>
+    <w:p>
+      <w:pPr>
+        <w:pStyle w:val="p2Style"/>
+      </w:pPr>
+      <w:r>
+        <w:rPr>
+          <w:rStyle w:val="f1Style"/>
+        </w:rPr>
+        <w:t xml:space="preserve">Subject: </w:t>
+      </w:r>
+      <w:r>
+        <w:rPr>
+          <w:rStyle w:val="f2Style"/>
+        </w:rPr>
+        <w:t xml:space="preserve">Bank Report for Audit Purpose of </w:t>
+      </w:r>
+      <w:r>
+        <w:rPr>
+          <w:rStyle w:val="f2Style"/>
+        </w:rPr>
+        <w:t xml:space="preserve">OPTP</w:t>
+      </w:r>
+    </w:p>
+    <w:p>
+      <w:pPr/>
+    </w:p>
+    <w:p>
+      <w:pPr>
+        <w:pStyle w:val="p2Style"/>
+      </w:pPr>
+      <w:r>
+        <w:rPr>
+          <w:rStyle w:val="f1Style"/>
+        </w:rPr>
+        <w:t xml:space="preserve">In accordance with your above named customer’s instructions given hereon, please send DIRECT to us at the below address, as auditors of your customer, the following information relating to their affairs at your branch as at the close of business on </w:t>
+      </w:r>
+      <w:r>
+        <w:rPr>
+          <w:rStyle w:val="f2Style"/>
+        </w:rPr>
+        <w:t xml:space="preserve">June 30, 2021</w:t>
+      </w:r>
+      <w:r>
+        <w:rPr>
+          <w:rStyle w:val="f1Style"/>
+        </w:rPr>
+        <w:t xml:space="preserve"> and, in the case of items 2, 4 and 9, during the period since </w:t>
+      </w:r>
+      <w:r>
+        <w:rPr>
+          <w:rStyle w:val="f2Style"/>
+        </w:rPr>
+        <w:t xml:space="preserve">July 1, 2020</w:t>
       </w:r>
     </w:p>
     <w:p>

</xml_diff>